<commit_message>
links added, more polished
</commit_message>
<xml_diff>
--- a/JSCommies-ProjectBrief-2017.docx
+++ b/JSCommies-ProjectBrief-2017.docx
@@ -686,6 +686,7 @@
         </w:rPr>
         <w:t xml:space="preserve">Liz </w:t>
       </w:r>
+      <w:proofErr w:type="spellStart"/>
       <w:r>
         <w:rPr>
           <w:rFonts w:ascii="Calibri" w:hAnsi="Calibri" w:cs="Calibri"/>
@@ -704,6 +705,7 @@
         </w:rPr>
         <w:t>ovalchuk</w:t>
       </w:r>
+      <w:proofErr w:type="spellEnd"/>
       <w:r>
         <w:rPr>
           <w:rFonts w:ascii="Calibri" w:hAnsi="Calibri" w:cs="Calibri"/>
@@ -807,6 +809,7 @@
         </w:rPr>
         <w:t xml:space="preserve"> </w:t>
       </w:r>
+      <w:proofErr w:type="spellStart"/>
       <w:r>
         <w:rPr>
           <w:rFonts w:ascii="Calibri" w:hAnsi="Calibri" w:cs="Calibri"/>
@@ -814,8 +817,29 @@
           <w:szCs w:val="22"/>
           <w:u w:val="single"/>
         </w:rPr>
-        <w:t>Princy Mascarenhas</w:t>
-      </w:r>
+        <w:t>Princy</w:t>
+      </w:r>
+      <w:proofErr w:type="spellEnd"/>
+      <w:r>
+        <w:rPr>
+          <w:rFonts w:ascii="Calibri" w:hAnsi="Calibri" w:cs="Calibri"/>
+          <w:sz w:val="28"/>
+          <w:szCs w:val="22"/>
+          <w:u w:val="single"/>
+        </w:rPr>
+        <w:t xml:space="preserve"> </w:t>
+      </w:r>
+      <w:proofErr w:type="spellStart"/>
+      <w:r>
+        <w:rPr>
+          <w:rFonts w:ascii="Calibri" w:hAnsi="Calibri" w:cs="Calibri"/>
+          <w:sz w:val="28"/>
+          <w:szCs w:val="22"/>
+          <w:u w:val="single"/>
+        </w:rPr>
+        <w:t>Mascarenhas</w:t>
+      </w:r>
+      <w:proofErr w:type="spellEnd"/>
       <w:r>
         <w:rPr>
           <w:rFonts w:ascii="Calibri" w:hAnsi="Calibri" w:cs="Calibri"/>
@@ -857,8 +881,19 @@
           <w:szCs w:val="22"/>
           <w:u w:val="single"/>
         </w:rPr>
-        <w:t>Diego Moncada</w:t>
-      </w:r>
+        <w:t xml:space="preserve">Diego </w:t>
+      </w:r>
+      <w:proofErr w:type="spellStart"/>
+      <w:r>
+        <w:rPr>
+          <w:rFonts w:ascii="Calibri" w:hAnsi="Calibri" w:cs="Calibri"/>
+          <w:sz w:val="28"/>
+          <w:szCs w:val="22"/>
+          <w:u w:val="single"/>
+        </w:rPr>
+        <w:t>Moncada</w:t>
+      </w:r>
+      <w:proofErr w:type="spellEnd"/>
       <w:r>
         <w:rPr>
           <w:rFonts w:ascii="Calibri" w:hAnsi="Calibri" w:cs="Calibri"/>
@@ -940,6 +975,7 @@
         </w:rPr>
         <w:t xml:space="preserve"> </w:t>
       </w:r>
+      <w:proofErr w:type="spellStart"/>
       <w:r>
         <w:rPr>
           <w:rFonts w:ascii="Calibri" w:hAnsi="Calibri" w:cs="Calibri"/>
@@ -967,6 +1003,7 @@
         </w:rPr>
         <w:t>Cafe</w:t>
       </w:r>
+      <w:proofErr w:type="spellEnd"/>
       <w:r>
         <w:rPr>
           <w:rFonts w:ascii="Calibri" w:hAnsi="Calibri" w:cs="Calibri"/>
@@ -1038,10 +1075,9 @@
           <w:szCs w:val="22"/>
           <w:u w:val="single"/>
         </w:rPr>
-        <w:t>Cooperative kitchen serving eastern European food.___</w:t>
-      </w:r>
-      <w:bookmarkStart w:id="0" w:name="_GoBack"/>
-      <w:bookmarkEnd w:id="0"/>
+        <w:t xml:space="preserve">Cooperative kitchen serving eastern European </w:t>
+      </w:r>
+      <w:proofErr w:type="gramStart"/>
       <w:r>
         <w:rPr>
           <w:rFonts w:ascii="Calibri" w:hAnsi="Calibri" w:cs="Calibri"/>
@@ -1049,6 +1085,25 @@
           <w:szCs w:val="22"/>
           <w:u w:val="single"/>
         </w:rPr>
+        <w:t>food._</w:t>
+      </w:r>
+      <w:proofErr w:type="gramEnd"/>
+      <w:r>
+        <w:rPr>
+          <w:rFonts w:ascii="Calibri" w:hAnsi="Calibri" w:cs="Calibri"/>
+          <w:sz w:val="28"/>
+          <w:szCs w:val="22"/>
+          <w:u w:val="single"/>
+        </w:rPr>
+        <w:t>__</w:t>
+      </w:r>
+      <w:r>
+        <w:rPr>
+          <w:rFonts w:ascii="Calibri" w:hAnsi="Calibri" w:cs="Calibri"/>
+          <w:sz w:val="28"/>
+          <w:szCs w:val="22"/>
+          <w:u w:val="single"/>
+        </w:rPr>
         <w:t>______</w:t>
       </w:r>
     </w:p>
@@ -1112,7 +1167,15 @@
           <w:sz w:val="28"/>
           <w:szCs w:val="22"/>
         </w:rPr>
-        <w:t xml:space="preserve"> ___________________________________________</w:t>
+        <w:t xml:space="preserve"> __</w:t>
+      </w:r>
+      <w:r>
+        <w:rPr>
+          <w:rFonts w:ascii="Calibri" w:hAnsi="Calibri" w:cs="Calibri"/>
+          <w:sz w:val="28"/>
+          <w:szCs w:val="22"/>
+        </w:rPr>
+        <w:t>The Comrade Café is an establishment where you can work for your meals. The values of the comrade café resonate with communist ideals where classicism would not interfere with one’s ability to have a hot meal. This ideology is reflected in the restaurants logo and name.</w:t>
       </w:r>
     </w:p>
     <w:p>
@@ -1212,6 +1275,7 @@
           <w:sz w:val="28"/>
           <w:szCs w:val="22"/>
         </w:rPr>
+        <w:lastRenderedPageBreak/>
         <w:t xml:space="preserve">For each page, state the programmer’s name along with a description of </w:t>
       </w:r>
       <w:r>
@@ -1272,7 +1336,6 @@
           <w:sz w:val="28"/>
           <w:szCs w:val="22"/>
         </w:rPr>
-        <w:lastRenderedPageBreak/>
         <w:t>Home Page:</w:t>
       </w:r>
       <w:r>
@@ -1300,7 +1363,25 @@
           <w:sz w:val="28"/>
           <w:szCs w:val="22"/>
         </w:rPr>
-        <w:t>In the Home page, there is a banner, that after displaying a welcome message through jquery, the header is displayed.</w:t>
+        <w:t xml:space="preserve">In the Home page, there is a banner, that after displaying a welcome message through </w:t>
+      </w:r>
+      <w:proofErr w:type="spellStart"/>
+      <w:r>
+        <w:rPr>
+          <w:rFonts w:ascii="Calibri" w:hAnsi="Calibri" w:cs="Calibri"/>
+          <w:sz w:val="28"/>
+          <w:szCs w:val="22"/>
+        </w:rPr>
+        <w:t>jquery</w:t>
+      </w:r>
+      <w:proofErr w:type="spellEnd"/>
+      <w:r>
+        <w:rPr>
+          <w:rFonts w:ascii="Calibri" w:hAnsi="Calibri" w:cs="Calibri"/>
+          <w:sz w:val="28"/>
+          <w:szCs w:val="22"/>
+        </w:rPr>
+        <w:t>, the header is displayed.</w:t>
       </w:r>
       <w:r>
         <w:rPr>
@@ -1338,20 +1419,49 @@
         </w:rPr>
         <w:t>About Us:</w:t>
       </w:r>
-    </w:p>
-    <w:p>
-      <w:pPr>
-        <w:pStyle w:val="Default"/>
-        <w:rPr>
-          <w:rFonts w:ascii="Calibri" w:hAnsi="Calibri" w:cs="Calibri"/>
-          <w:sz w:val="28"/>
-          <w:szCs w:val="22"/>
-        </w:rPr>
-      </w:pPr>
-    </w:p>
-    <w:p>
-      <w:pPr>
-        <w:pStyle w:val="Default"/>
+      <w:r>
+        <w:rPr>
+          <w:rFonts w:ascii="Calibri" w:hAnsi="Calibri" w:cs="Calibri"/>
+          <w:sz w:val="28"/>
+          <w:szCs w:val="22"/>
+        </w:rPr>
+        <w:t xml:space="preserve"> Liz</w:t>
+      </w:r>
+    </w:p>
+    <w:p>
+      <w:pPr>
+        <w:pStyle w:val="Default"/>
+        <w:rPr>
+          <w:rFonts w:ascii="Calibri" w:hAnsi="Calibri" w:cs="Calibri"/>
+          <w:sz w:val="28"/>
+          <w:szCs w:val="22"/>
+        </w:rPr>
+      </w:pPr>
+      <w:r>
+        <w:rPr>
+          <w:rFonts w:ascii="Calibri" w:hAnsi="Calibri" w:cs="Calibri"/>
+          <w:sz w:val="28"/>
+          <w:szCs w:val="22"/>
+        </w:rPr>
+        <w:t>The about us page uses jQuery to hide and show different topics about the restaurant.</w:t>
+      </w:r>
+    </w:p>
+    <w:p>
+      <w:pPr>
+        <w:pStyle w:val="Default"/>
+        <w:rPr>
+          <w:rFonts w:ascii="Calibri" w:hAnsi="Calibri" w:cs="Calibri"/>
+          <w:sz w:val="28"/>
+          <w:szCs w:val="22"/>
+        </w:rPr>
+      </w:pPr>
+    </w:p>
+    <w:p>
+      <w:pPr>
+        <w:pStyle w:val="Default"/>
+        <w:tabs>
+          <w:tab w:val="left" w:pos="2360"/>
+        </w:tabs>
         <w:rPr>
           <w:rFonts w:ascii="Calibri" w:hAnsi="Calibri" w:cs="Calibri"/>
           <w:sz w:val="28"/>
@@ -1366,69 +1476,13 @@
         </w:rPr>
         <w:t>Contact Us:</w:t>
       </w:r>
-    </w:p>
-    <w:p>
-      <w:pPr>
-        <w:pStyle w:val="Default"/>
-        <w:rPr>
-          <w:rFonts w:ascii="Calibri" w:hAnsi="Calibri" w:cs="Calibri"/>
-          <w:sz w:val="28"/>
-          <w:szCs w:val="22"/>
-        </w:rPr>
-      </w:pPr>
-    </w:p>
-    <w:p>
-      <w:pPr>
-        <w:pStyle w:val="Default"/>
-        <w:rPr>
-          <w:rFonts w:ascii="Calibri" w:hAnsi="Calibri" w:cs="Calibri"/>
-          <w:sz w:val="28"/>
-          <w:szCs w:val="22"/>
-        </w:rPr>
-      </w:pPr>
-      <w:r>
-        <w:rPr>
-          <w:rFonts w:ascii="Calibri" w:hAnsi="Calibri" w:cs="Calibri"/>
-          <w:sz w:val="28"/>
-          <w:szCs w:val="22"/>
-        </w:rPr>
-        <w:t>Gift Cards:</w:t>
-      </w:r>
-    </w:p>
-    <w:p>
-      <w:pPr>
-        <w:pStyle w:val="Default"/>
-        <w:rPr>
-          <w:rFonts w:ascii="Calibri" w:hAnsi="Calibri" w:cs="Calibri"/>
-          <w:sz w:val="28"/>
-          <w:szCs w:val="22"/>
-        </w:rPr>
-      </w:pPr>
-    </w:p>
-    <w:p>
-      <w:pPr>
-        <w:pStyle w:val="Default"/>
-        <w:rPr>
-          <w:rFonts w:ascii="Calibri" w:hAnsi="Calibri" w:cs="Calibri"/>
-          <w:sz w:val="28"/>
-          <w:szCs w:val="22"/>
-        </w:rPr>
-      </w:pPr>
-      <w:r>
-        <w:rPr>
-          <w:rFonts w:ascii="Calibri" w:hAnsi="Calibri" w:cs="Calibri"/>
-          <w:sz w:val="28"/>
-          <w:szCs w:val="22"/>
-        </w:rPr>
-        <w:t>Locations:</w:t>
-      </w:r>
-      <w:r>
-        <w:rPr>
-          <w:rFonts w:ascii="Calibri" w:hAnsi="Calibri" w:cs="Calibri"/>
-          <w:sz w:val="28"/>
-          <w:szCs w:val="22"/>
-        </w:rPr>
-        <w:t xml:space="preserve"> Liz Kovalchuk</w:t>
+      <w:r>
+        <w:rPr>
+          <w:rFonts w:ascii="Calibri" w:hAnsi="Calibri" w:cs="Calibri"/>
+          <w:sz w:val="28"/>
+          <w:szCs w:val="22"/>
+        </w:rPr>
+        <w:tab/>
       </w:r>
     </w:p>
     <w:p>
@@ -1450,6 +1504,291 @@
           <w:shd w:val="clear" w:color="auto" w:fill="FFFFFF"/>
           <w:lang w:val="en-US"/>
         </w:rPr>
+        <w:t xml:space="preserve">The contact us page uses jQuery to first hide the remaining elements on the page. On click of Contact Us text, the contact form is displayed. The second use of JavaScript is implemented with jQuery to validate the form by highlighting fields that the user may have not filled accurately. The email address field is validated with </w:t>
+      </w:r>
+      <w:proofErr w:type="spellStart"/>
+      <w:r>
+        <w:rPr>
+          <w:rFonts w:eastAsia="Times New Roman" w:cs="Arial"/>
+          <w:color w:val="222222"/>
+          <w:sz w:val="28"/>
+          <w:szCs w:val="28"/>
+          <w:shd w:val="clear" w:color="auto" w:fill="FFFFFF"/>
+          <w:lang w:val="en-US"/>
+        </w:rPr>
+        <w:t>RegEx</w:t>
+      </w:r>
+      <w:proofErr w:type="spellEnd"/>
+      <w:r>
+        <w:rPr>
+          <w:rFonts w:eastAsia="Times New Roman" w:cs="Arial"/>
+          <w:color w:val="222222"/>
+          <w:sz w:val="28"/>
+          <w:szCs w:val="28"/>
+          <w:shd w:val="clear" w:color="auto" w:fill="FFFFFF"/>
+          <w:lang w:val="en-US"/>
+        </w:rPr>
+        <w:t xml:space="preserve"> to ensure a valid email address has been entered. On submit, I have used jQuery to personalize a thank you message to the user by displaying their name and email address entered. </w:t>
+      </w:r>
+    </w:p>
+    <w:p>
+      <w:pPr>
+        <w:pStyle w:val="Default"/>
+        <w:tabs>
+          <w:tab w:val="left" w:pos="2360"/>
+        </w:tabs>
+        <w:rPr>
+          <w:rFonts w:ascii="Calibri" w:hAnsi="Calibri" w:cs="Calibri"/>
+          <w:sz w:val="28"/>
+          <w:szCs w:val="22"/>
+        </w:rPr>
+      </w:pPr>
+    </w:p>
+    <w:p>
+      <w:pPr>
+        <w:pStyle w:val="Default"/>
+        <w:rPr>
+          <w:rFonts w:ascii="Calibri" w:hAnsi="Calibri" w:cs="Calibri"/>
+          <w:sz w:val="28"/>
+          <w:szCs w:val="22"/>
+        </w:rPr>
+      </w:pPr>
+      <w:bookmarkStart w:id="0" w:name="_GoBack"/>
+      <w:bookmarkEnd w:id="0"/>
+    </w:p>
+    <w:p>
+      <w:pPr>
+        <w:pStyle w:val="Default"/>
+        <w:rPr>
+          <w:rFonts w:ascii="Calibri" w:hAnsi="Calibri" w:cs="Calibri"/>
+          <w:sz w:val="28"/>
+          <w:szCs w:val="22"/>
+        </w:rPr>
+      </w:pPr>
+      <w:r>
+        <w:rPr>
+          <w:rFonts w:ascii="Calibri" w:hAnsi="Calibri" w:cs="Calibri"/>
+          <w:sz w:val="28"/>
+          <w:szCs w:val="22"/>
+        </w:rPr>
+        <w:t>Gift Cards:</w:t>
+      </w:r>
+      <w:r>
+        <w:rPr>
+          <w:rFonts w:ascii="Calibri" w:hAnsi="Calibri" w:cs="Calibri"/>
+          <w:sz w:val="28"/>
+          <w:szCs w:val="22"/>
+        </w:rPr>
+        <w:t xml:space="preserve"> Liz </w:t>
+      </w:r>
+      <w:proofErr w:type="spellStart"/>
+      <w:r>
+        <w:rPr>
+          <w:rFonts w:ascii="Calibri" w:hAnsi="Calibri" w:cs="Calibri"/>
+          <w:sz w:val="28"/>
+          <w:szCs w:val="22"/>
+        </w:rPr>
+        <w:t>Kovalchuk</w:t>
+      </w:r>
+      <w:proofErr w:type="spellEnd"/>
+    </w:p>
+    <w:p>
+      <w:pPr>
+        <w:pStyle w:val="Default"/>
+        <w:rPr>
+          <w:rFonts w:ascii="Calibri" w:hAnsi="Calibri" w:cs="Calibri"/>
+          <w:sz w:val="28"/>
+          <w:szCs w:val="22"/>
+        </w:rPr>
+      </w:pPr>
+      <w:r>
+        <w:rPr>
+          <w:rFonts w:ascii="Calibri" w:hAnsi="Calibri" w:cs="Calibri"/>
+          <w:sz w:val="28"/>
+          <w:szCs w:val="22"/>
+        </w:rPr>
+        <w:t xml:space="preserve">The </w:t>
+      </w:r>
+      <w:proofErr w:type="spellStart"/>
+      <w:r>
+        <w:rPr>
+          <w:rFonts w:ascii="Calibri" w:hAnsi="Calibri" w:cs="Calibri"/>
+          <w:sz w:val="28"/>
+          <w:szCs w:val="22"/>
+        </w:rPr>
+        <w:t>giftcard</w:t>
+      </w:r>
+      <w:proofErr w:type="spellEnd"/>
+      <w:r>
+        <w:rPr>
+          <w:rFonts w:ascii="Calibri" w:hAnsi="Calibri" w:cs="Calibri"/>
+          <w:sz w:val="28"/>
+          <w:szCs w:val="22"/>
+        </w:rPr>
+        <w:t xml:space="preserve"> page uses jQuery for font-end user interaction by allowing the user to personalize and view </w:t>
+      </w:r>
+      <w:proofErr w:type="spellStart"/>
+      <w:r>
+        <w:rPr>
+          <w:rFonts w:ascii="Calibri" w:hAnsi="Calibri" w:cs="Calibri"/>
+          <w:sz w:val="28"/>
+          <w:szCs w:val="22"/>
+        </w:rPr>
+        <w:t>giftcard</w:t>
+      </w:r>
+      <w:proofErr w:type="spellEnd"/>
+      <w:r>
+        <w:rPr>
+          <w:rFonts w:ascii="Calibri" w:hAnsi="Calibri" w:cs="Calibri"/>
+          <w:sz w:val="28"/>
+          <w:szCs w:val="22"/>
+        </w:rPr>
+        <w:t xml:space="preserve"> production. When the user types into the textboxes of the form, their input is immediately displayed on the </w:t>
+      </w:r>
+      <w:proofErr w:type="spellStart"/>
+      <w:r>
+        <w:rPr>
+          <w:rFonts w:ascii="Calibri" w:hAnsi="Calibri" w:cs="Calibri"/>
+          <w:sz w:val="28"/>
+          <w:szCs w:val="22"/>
+        </w:rPr>
+        <w:t>giftcard</w:t>
+      </w:r>
+      <w:proofErr w:type="spellEnd"/>
+      <w:r>
+        <w:rPr>
+          <w:rFonts w:ascii="Calibri" w:hAnsi="Calibri" w:cs="Calibri"/>
+          <w:sz w:val="28"/>
+          <w:szCs w:val="22"/>
+        </w:rPr>
+        <w:t xml:space="preserve">. </w:t>
+      </w:r>
+      <w:r>
+        <w:rPr>
+          <w:rFonts w:ascii="Calibri" w:hAnsi="Calibri" w:cs="Calibri"/>
+          <w:sz w:val="28"/>
+          <w:szCs w:val="22"/>
+        </w:rPr>
+        <w:t xml:space="preserve">They are also able to pick </w:t>
+      </w:r>
+      <w:proofErr w:type="spellStart"/>
+      <w:r>
+        <w:rPr>
+          <w:rFonts w:ascii="Calibri" w:hAnsi="Calibri" w:cs="Calibri"/>
+          <w:sz w:val="28"/>
+          <w:szCs w:val="22"/>
+        </w:rPr>
+        <w:t>colours</w:t>
+      </w:r>
+      <w:proofErr w:type="spellEnd"/>
+      <w:r>
+        <w:rPr>
+          <w:rFonts w:ascii="Calibri" w:hAnsi="Calibri" w:cs="Calibri"/>
+          <w:sz w:val="28"/>
+          <w:szCs w:val="22"/>
+        </w:rPr>
+        <w:t xml:space="preserve"> of the logo and background </w:t>
+      </w:r>
+      <w:proofErr w:type="spellStart"/>
+      <w:r>
+        <w:rPr>
+          <w:rFonts w:ascii="Calibri" w:hAnsi="Calibri" w:cs="Calibri"/>
+          <w:sz w:val="28"/>
+          <w:szCs w:val="22"/>
+        </w:rPr>
+        <w:t>colo</w:t>
+      </w:r>
+      <w:r>
+        <w:rPr>
+          <w:rFonts w:ascii="Calibri" w:hAnsi="Calibri" w:cs="Calibri"/>
+          <w:sz w:val="28"/>
+          <w:szCs w:val="22"/>
+        </w:rPr>
+        <w:t>u</w:t>
+      </w:r>
+      <w:r>
+        <w:rPr>
+          <w:rFonts w:ascii="Calibri" w:hAnsi="Calibri" w:cs="Calibri"/>
+          <w:sz w:val="28"/>
+          <w:szCs w:val="22"/>
+        </w:rPr>
+        <w:t>rs</w:t>
+      </w:r>
+      <w:proofErr w:type="spellEnd"/>
+      <w:r>
+        <w:rPr>
+          <w:rFonts w:ascii="Calibri" w:hAnsi="Calibri" w:cs="Calibri"/>
+          <w:sz w:val="28"/>
+          <w:szCs w:val="22"/>
+        </w:rPr>
+        <w:t xml:space="preserve"> of the card.</w:t>
+      </w:r>
+    </w:p>
+    <w:p>
+      <w:pPr>
+        <w:pStyle w:val="Default"/>
+        <w:rPr>
+          <w:rFonts w:ascii="Calibri" w:hAnsi="Calibri" w:cs="Calibri"/>
+          <w:sz w:val="28"/>
+          <w:szCs w:val="22"/>
+        </w:rPr>
+      </w:pPr>
+    </w:p>
+    <w:p>
+      <w:pPr>
+        <w:pStyle w:val="Default"/>
+        <w:rPr>
+          <w:rFonts w:ascii="Calibri" w:hAnsi="Calibri" w:cs="Calibri"/>
+          <w:sz w:val="28"/>
+          <w:szCs w:val="22"/>
+        </w:rPr>
+      </w:pPr>
+      <w:r>
+        <w:rPr>
+          <w:rFonts w:ascii="Calibri" w:hAnsi="Calibri" w:cs="Calibri"/>
+          <w:sz w:val="28"/>
+          <w:szCs w:val="22"/>
+        </w:rPr>
+        <w:t>Locations:</w:t>
+      </w:r>
+      <w:r>
+        <w:rPr>
+          <w:rFonts w:ascii="Calibri" w:hAnsi="Calibri" w:cs="Calibri"/>
+          <w:sz w:val="28"/>
+          <w:szCs w:val="22"/>
+        </w:rPr>
+        <w:t xml:space="preserve"> Liz </w:t>
+      </w:r>
+      <w:proofErr w:type="spellStart"/>
+      <w:r>
+        <w:rPr>
+          <w:rFonts w:ascii="Calibri" w:hAnsi="Calibri" w:cs="Calibri"/>
+          <w:sz w:val="28"/>
+          <w:szCs w:val="22"/>
+        </w:rPr>
+        <w:t>Kovalchuk</w:t>
+      </w:r>
+      <w:proofErr w:type="spellEnd"/>
+    </w:p>
+    <w:p>
+      <w:pPr>
+        <w:spacing w:after="0" w:line="240" w:lineRule="auto"/>
+        <w:rPr>
+          <w:rFonts w:eastAsia="Times New Roman" w:cs="Times New Roman"/>
+          <w:sz w:val="28"/>
+          <w:szCs w:val="28"/>
+          <w:lang w:val="en-US"/>
+        </w:rPr>
+      </w:pPr>
+      <w:r>
+        <w:rPr>
+          <w:rFonts w:eastAsia="Times New Roman" w:cs="Arial"/>
+          <w:color w:val="222222"/>
+          <w:sz w:val="28"/>
+          <w:szCs w:val="28"/>
+          <w:shd w:val="clear" w:color="auto" w:fill="FFFFFF"/>
+          <w:lang w:val="en-US"/>
+        </w:rPr>
         <w:t>The location page has 2 uses of JavaScript and jQuery. The first use of JavaScript is implemented with jQuery to validate the form by highlighting fields that the user may have neglected. The second use of JavaScript and jQuery enables a direction renderer by capturing the user input into variables that are concatenated into the source of the iframe element found in the html.</w:t>
       </w:r>
     </w:p>
@@ -1475,67 +1814,356 @@
     </w:p>
     <w:p>
       <w:pPr>
-        <w:pStyle w:val="Default"/>
-        <w:rPr>
-          <w:rFonts w:ascii="Calibri" w:hAnsi="Calibri" w:cs="Calibri"/>
-          <w:sz w:val="28"/>
-          <w:szCs w:val="22"/>
-        </w:rPr>
-      </w:pPr>
-      <w:r>
-        <w:rPr>
-          <w:rFonts w:ascii="Calibri" w:hAnsi="Calibri" w:cs="Calibri"/>
-          <w:sz w:val="28"/>
-          <w:szCs w:val="22"/>
+        <w:shd w:val="clear" w:color="auto" w:fill="FFFFFF"/>
+        <w:rPr>
+          <w:rFonts w:eastAsia="Times New Roman" w:cs="Arial"/>
+          <w:color w:val="222222"/>
+          <w:sz w:val="28"/>
+          <w:szCs w:val="28"/>
+          <w:lang w:val="en-US"/>
+        </w:rPr>
+      </w:pPr>
+      <w:r>
+        <w:rPr>
+          <w:rFonts w:ascii="Calibri" w:hAnsi="Calibri" w:cs="Calibri"/>
+          <w:sz w:val="28"/>
         </w:rPr>
         <w:t>Menu:</w:t>
       </w:r>
-    </w:p>
-    <w:p>
-      <w:pPr>
-        <w:pStyle w:val="Default"/>
-        <w:rPr>
-          <w:rFonts w:ascii="Calibri" w:hAnsi="Calibri" w:cs="Calibri"/>
-          <w:sz w:val="28"/>
-          <w:szCs w:val="22"/>
-        </w:rPr>
-      </w:pPr>
-    </w:p>
-    <w:p>
-      <w:pPr>
-        <w:pStyle w:val="Default"/>
-        <w:rPr>
-          <w:rFonts w:ascii="Calibri" w:hAnsi="Calibri" w:cs="Calibri"/>
-          <w:sz w:val="28"/>
-          <w:szCs w:val="22"/>
-        </w:rPr>
-      </w:pPr>
-      <w:r>
-        <w:rPr>
-          <w:rFonts w:ascii="Calibri" w:hAnsi="Calibri" w:cs="Calibri"/>
-          <w:sz w:val="28"/>
-          <w:szCs w:val="22"/>
+      <w:r>
+        <w:rPr>
+          <w:rFonts w:ascii="Calibri" w:hAnsi="Calibri" w:cs="Calibri"/>
+          <w:sz w:val="28"/>
+        </w:rPr>
+        <w:t xml:space="preserve"> </w:t>
+      </w:r>
+      <w:proofErr w:type="spellStart"/>
+      <w:r>
+        <w:rPr>
+          <w:rFonts w:eastAsia="Times New Roman" w:cs="Arial"/>
+          <w:color w:val="222222"/>
+          <w:sz w:val="28"/>
+          <w:szCs w:val="28"/>
+          <w:lang w:val="en-US"/>
+        </w:rPr>
+        <w:t>Princy</w:t>
+      </w:r>
+      <w:proofErr w:type="spellEnd"/>
+      <w:r>
+        <w:rPr>
+          <w:rFonts w:eastAsia="Times New Roman" w:cs="Arial"/>
+          <w:color w:val="222222"/>
+          <w:sz w:val="28"/>
+          <w:szCs w:val="28"/>
+          <w:lang w:val="en-US"/>
+        </w:rPr>
+        <w:t xml:space="preserve"> </w:t>
+      </w:r>
+      <w:proofErr w:type="spellStart"/>
+      <w:r>
+        <w:rPr>
+          <w:rFonts w:eastAsia="Times New Roman" w:cs="Arial"/>
+          <w:color w:val="222222"/>
+          <w:sz w:val="28"/>
+          <w:szCs w:val="28"/>
+          <w:lang w:val="en-US"/>
+        </w:rPr>
+        <w:t>Mascarenhas</w:t>
+      </w:r>
+      <w:proofErr w:type="spellEnd"/>
+    </w:p>
+    <w:p>
+      <w:pPr>
+        <w:shd w:val="clear" w:color="auto" w:fill="FFFFFF"/>
+        <w:spacing w:after="0" w:line="240" w:lineRule="auto"/>
+        <w:rPr>
+          <w:rFonts w:eastAsia="Times New Roman" w:cs="Arial"/>
+          <w:color w:val="222222"/>
+          <w:sz w:val="28"/>
+          <w:szCs w:val="28"/>
+          <w:lang w:val="en-US"/>
+        </w:rPr>
+      </w:pPr>
+    </w:p>
+    <w:p>
+      <w:pPr>
+        <w:shd w:val="clear" w:color="auto" w:fill="FFFFFF"/>
+        <w:spacing w:after="0" w:line="240" w:lineRule="auto"/>
+        <w:rPr>
+          <w:rFonts w:eastAsia="Times New Roman" w:cs="Arial"/>
+          <w:color w:val="222222"/>
+          <w:sz w:val="28"/>
+          <w:szCs w:val="28"/>
+          <w:lang w:val="en-US"/>
+        </w:rPr>
+      </w:pPr>
+      <w:r>
+        <w:rPr>
+          <w:rFonts w:eastAsia="Times New Roman" w:cs="Arial"/>
+          <w:color w:val="222222"/>
+          <w:sz w:val="28"/>
+          <w:szCs w:val="28"/>
+          <w:lang w:val="en-US"/>
+        </w:rPr>
+        <w:t>The menu page has jQuery implemented for "on hover" functionality. On hover, </w:t>
+      </w:r>
+    </w:p>
+    <w:p>
+      <w:pPr>
+        <w:shd w:val="clear" w:color="auto" w:fill="FFFFFF"/>
+        <w:spacing w:after="0" w:line="240" w:lineRule="auto"/>
+        <w:rPr>
+          <w:rFonts w:eastAsia="Times New Roman" w:cs="Arial"/>
+          <w:color w:val="222222"/>
+          <w:sz w:val="28"/>
+          <w:szCs w:val="28"/>
+          <w:lang w:val="en-US"/>
+        </w:rPr>
+      </w:pPr>
+      <w:r>
+        <w:rPr>
+          <w:rFonts w:eastAsia="Times New Roman" w:cs="Arial"/>
+          <w:color w:val="222222"/>
+          <w:sz w:val="28"/>
+          <w:szCs w:val="28"/>
+          <w:lang w:val="en-US"/>
+        </w:rPr>
+        <w:lastRenderedPageBreak/>
+        <w:t>- the menu images opacity change</w:t>
+      </w:r>
+    </w:p>
+    <w:p>
+      <w:pPr>
+        <w:shd w:val="clear" w:color="auto" w:fill="FFFFFF"/>
+        <w:spacing w:after="0" w:line="240" w:lineRule="auto"/>
+        <w:rPr>
+          <w:rFonts w:eastAsia="Times New Roman" w:cs="Arial"/>
+          <w:color w:val="222222"/>
+          <w:sz w:val="28"/>
+          <w:szCs w:val="28"/>
+          <w:lang w:val="en-US"/>
+        </w:rPr>
+      </w:pPr>
+      <w:r>
+        <w:rPr>
+          <w:rFonts w:eastAsia="Times New Roman" w:cs="Arial"/>
+          <w:color w:val="222222"/>
+          <w:sz w:val="28"/>
+          <w:szCs w:val="28"/>
+          <w:lang w:val="en-US"/>
+        </w:rPr>
+        <w:t>- the menu for each section is displayed</w:t>
+      </w:r>
+    </w:p>
+    <w:p>
+      <w:pPr>
+        <w:pStyle w:val="Default"/>
+        <w:rPr>
+          <w:rFonts w:ascii="Calibri" w:hAnsi="Calibri" w:cs="Calibri"/>
+          <w:sz w:val="28"/>
+          <w:szCs w:val="22"/>
+        </w:rPr>
+      </w:pPr>
+    </w:p>
+    <w:p>
+      <w:pPr>
+        <w:pStyle w:val="Default"/>
+        <w:rPr>
+          <w:rFonts w:ascii="Calibri" w:hAnsi="Calibri" w:cs="Calibri"/>
+          <w:sz w:val="28"/>
+          <w:szCs w:val="22"/>
+        </w:rPr>
+      </w:pPr>
+    </w:p>
+    <w:p>
+      <w:pPr>
+        <w:rPr>
+          <w:rFonts w:ascii="Calibri" w:eastAsia="Times New Roman" w:hAnsi="Calibri" w:cs="Times New Roman"/>
+          <w:color w:val="222222"/>
+          <w:sz w:val="28"/>
+          <w:szCs w:val="28"/>
+          <w:shd w:val="clear" w:color="auto" w:fill="FFFFFF"/>
+          <w:lang w:val="en-US"/>
+        </w:rPr>
+      </w:pPr>
+      <w:r>
+        <w:rPr>
+          <w:rFonts w:ascii="Calibri" w:hAnsi="Calibri" w:cs="Calibri"/>
+          <w:sz w:val="28"/>
         </w:rPr>
         <w:t>Events/Booking:</w:t>
       </w:r>
-    </w:p>
-    <w:p>
-      <w:pPr>
-        <w:pStyle w:val="Default"/>
-        <w:rPr>
-          <w:rFonts w:ascii="Calibri" w:hAnsi="Calibri" w:cs="Calibri"/>
-          <w:sz w:val="28"/>
-          <w:szCs w:val="22"/>
-        </w:rPr>
-      </w:pPr>
-    </w:p>
-    <w:p>
-      <w:pPr>
-        <w:pStyle w:val="Default"/>
-        <w:rPr>
-          <w:rFonts w:ascii="Calibri" w:hAnsi="Calibri" w:cs="Calibri"/>
-          <w:sz w:val="28"/>
-          <w:szCs w:val="22"/>
+      <w:r>
+        <w:rPr>
+          <w:rFonts w:ascii="Calibri" w:eastAsia="Times New Roman" w:hAnsi="Calibri"/>
+          <w:color w:val="222222"/>
+          <w:sz w:val="36"/>
+          <w:szCs w:val="36"/>
+          <w:shd w:val="clear" w:color="auto" w:fill="FFFFFF"/>
+        </w:rPr>
+        <w:t xml:space="preserve"> </w:t>
+      </w:r>
+      <w:r>
+        <w:rPr>
+          <w:rFonts w:ascii="Calibri" w:eastAsia="Times New Roman" w:hAnsi="Calibri" w:cs="Times New Roman"/>
+          <w:color w:val="222222"/>
+          <w:sz w:val="28"/>
+          <w:szCs w:val="28"/>
+          <w:shd w:val="clear" w:color="auto" w:fill="FFFFFF"/>
+          <w:lang w:val="en-US"/>
+        </w:rPr>
+        <w:t>Matthew Weber</w:t>
+      </w:r>
+    </w:p>
+    <w:p>
+      <w:pPr>
+        <w:pStyle w:val="NormalWeb"/>
+        <w:shd w:val="clear" w:color="auto" w:fill="FFFFFF"/>
+        <w:spacing w:after="0" w:afterAutospacing="0"/>
+        <w:rPr>
+          <w:rFonts w:ascii="Arial" w:hAnsi="Arial" w:cs="Arial"/>
+          <w:color w:val="222222"/>
+          <w:sz w:val="19"/>
+          <w:szCs w:val="19"/>
+        </w:rPr>
+      </w:pPr>
+      <w:r>
+        <w:rPr>
+          <w:rFonts w:ascii="Calibri" w:hAnsi="Calibri" w:cs="Arial"/>
+          <w:color w:val="222222"/>
+          <w:sz w:val="27"/>
+          <w:szCs w:val="27"/>
+        </w:rPr>
+        <w:t>Technologies Used: CSS/HTML/JS/</w:t>
+      </w:r>
+      <w:proofErr w:type="spellStart"/>
+      <w:r>
+        <w:rPr>
+          <w:rFonts w:ascii="Calibri" w:hAnsi="Calibri" w:cs="Arial"/>
+          <w:color w:val="222222"/>
+          <w:sz w:val="27"/>
+          <w:szCs w:val="27"/>
+        </w:rPr>
+        <w:t>Jquery</w:t>
+      </w:r>
+      <w:proofErr w:type="spellEnd"/>
+      <w:r>
+        <w:rPr>
+          <w:rFonts w:ascii="Calibri" w:hAnsi="Calibri" w:cs="Arial"/>
+          <w:color w:val="222222"/>
+          <w:sz w:val="27"/>
+          <w:szCs w:val="27"/>
+        </w:rPr>
+        <w:t>/JQuery UI</w:t>
+      </w:r>
+    </w:p>
+    <w:p>
+      <w:pPr>
+        <w:pStyle w:val="NormalWeb"/>
+        <w:shd w:val="clear" w:color="auto" w:fill="FFFFFF"/>
+        <w:spacing w:after="0" w:afterAutospacing="0"/>
+        <w:rPr>
+          <w:rFonts w:ascii="Arial" w:hAnsi="Arial" w:cs="Arial"/>
+          <w:color w:val="222222"/>
+          <w:sz w:val="19"/>
+          <w:szCs w:val="19"/>
+        </w:rPr>
+      </w:pPr>
+      <w:r>
+        <w:rPr>
+          <w:rFonts w:ascii="Calibri" w:hAnsi="Calibri" w:cs="Arial"/>
+          <w:color w:val="222222"/>
+          <w:sz w:val="27"/>
+          <w:szCs w:val="27"/>
+        </w:rPr>
+        <w:t xml:space="preserve">Design Layout: 2 Column CSS Layout with stock photos. There's a description of a special event on </w:t>
+      </w:r>
+      <w:proofErr w:type="spellStart"/>
+      <w:r>
+        <w:rPr>
+          <w:rFonts w:ascii="Calibri" w:hAnsi="Calibri" w:cs="Arial"/>
+          <w:color w:val="222222"/>
+          <w:sz w:val="27"/>
+          <w:szCs w:val="27"/>
+        </w:rPr>
+        <w:t>fridays</w:t>
+      </w:r>
+      <w:proofErr w:type="spellEnd"/>
+      <w:r>
+        <w:rPr>
+          <w:rFonts w:ascii="Calibri" w:hAnsi="Calibri" w:cs="Arial"/>
+          <w:color w:val="222222"/>
+          <w:sz w:val="27"/>
+          <w:szCs w:val="27"/>
+        </w:rPr>
+        <w:t xml:space="preserve"> along with a form to book your own private event.</w:t>
+      </w:r>
+    </w:p>
+    <w:p>
+      <w:pPr>
+        <w:pStyle w:val="NormalWeb"/>
+        <w:shd w:val="clear" w:color="auto" w:fill="FFFFFF"/>
+        <w:spacing w:after="0" w:afterAutospacing="0"/>
+        <w:rPr>
+          <w:rFonts w:ascii="Arial" w:hAnsi="Arial" w:cs="Arial"/>
+          <w:color w:val="222222"/>
+          <w:sz w:val="19"/>
+          <w:szCs w:val="19"/>
+        </w:rPr>
+      </w:pPr>
+      <w:r>
+        <w:rPr>
+          <w:rFonts w:ascii="Calibri" w:hAnsi="Calibri" w:cs="Arial"/>
+          <w:color w:val="222222"/>
+          <w:sz w:val="27"/>
+          <w:szCs w:val="27"/>
+        </w:rPr>
+        <w:t>Features: Fill out the booking form, select date using the JQuery date scheduler. Information is then written to variables and copied to the DOM. Form Disappears and you're given a booking confirmation invoice</w:t>
+      </w:r>
+    </w:p>
+    <w:p>
+      <w:pPr>
+        <w:rPr>
+          <w:rFonts w:ascii="Times New Roman" w:eastAsia="Times New Roman" w:hAnsi="Times New Roman" w:cs="Times New Roman"/>
+          <w:sz w:val="24"/>
+          <w:szCs w:val="24"/>
+          <w:lang w:val="en-US"/>
+        </w:rPr>
+      </w:pPr>
+    </w:p>
+    <w:p>
+      <w:pPr>
+        <w:pStyle w:val="Default"/>
+        <w:tabs>
+          <w:tab w:val="left" w:pos="2320"/>
+        </w:tabs>
+        <w:rPr>
+          <w:rFonts w:ascii="Calibri" w:hAnsi="Calibri" w:cs="Calibri"/>
+          <w:sz w:val="28"/>
+          <w:szCs w:val="22"/>
+        </w:rPr>
+      </w:pPr>
+    </w:p>
+    <w:p>
+      <w:pPr>
+        <w:pStyle w:val="Default"/>
+        <w:rPr>
+          <w:rFonts w:ascii="Calibri" w:hAnsi="Calibri" w:cs="Calibri"/>
+          <w:sz w:val="28"/>
+          <w:szCs w:val="22"/>
+        </w:rPr>
+      </w:pPr>
+    </w:p>
+    <w:p>
+      <w:pPr>
+        <w:pStyle w:val="NormalWeb"/>
+        <w:shd w:val="clear" w:color="auto" w:fill="FFFFFF"/>
+        <w:spacing w:after="0" w:afterAutospacing="0"/>
+        <w:rPr>
+          <w:rFonts w:ascii="Arial" w:hAnsi="Arial" w:cs="Arial"/>
+          <w:color w:val="222222"/>
+          <w:sz w:val="19"/>
+          <w:szCs w:val="19"/>
         </w:rPr>
       </w:pPr>
       <w:r>
@@ -1546,6 +2174,127 @@
         </w:rPr>
         <w:t>Careers:</w:t>
       </w:r>
+      <w:r>
+        <w:rPr>
+          <w:rFonts w:ascii="Calibri" w:hAnsi="Calibri" w:cs="Arial"/>
+          <w:color w:val="222222"/>
+          <w:sz w:val="27"/>
+          <w:szCs w:val="27"/>
+        </w:rPr>
+        <w:t xml:space="preserve"> Matthew Weber.</w:t>
+      </w:r>
+    </w:p>
+    <w:p>
+      <w:pPr>
+        <w:shd w:val="clear" w:color="auto" w:fill="FFFFFF"/>
+        <w:spacing w:before="100" w:beforeAutospacing="1" w:after="0" w:line="240" w:lineRule="auto"/>
+        <w:rPr>
+          <w:rFonts w:ascii="Arial" w:hAnsi="Arial" w:cs="Arial"/>
+          <w:color w:val="222222"/>
+          <w:sz w:val="19"/>
+          <w:szCs w:val="19"/>
+          <w:lang w:val="en-US"/>
+        </w:rPr>
+      </w:pPr>
+      <w:r>
+        <w:rPr>
+          <w:rFonts w:ascii="Calibri" w:hAnsi="Calibri" w:cs="Arial"/>
+          <w:color w:val="222222"/>
+          <w:sz w:val="27"/>
+          <w:szCs w:val="27"/>
+          <w:lang w:val="en-US"/>
+        </w:rPr>
+        <w:t>Technologies used: CSS/HTML/</w:t>
+      </w:r>
+      <w:proofErr w:type="spellStart"/>
+      <w:r>
+        <w:rPr>
+          <w:rFonts w:ascii="Calibri" w:hAnsi="Calibri" w:cs="Arial"/>
+          <w:color w:val="222222"/>
+          <w:sz w:val="27"/>
+          <w:szCs w:val="27"/>
+          <w:lang w:val="en-US"/>
+        </w:rPr>
+        <w:t>Javascript</w:t>
+      </w:r>
+      <w:proofErr w:type="spellEnd"/>
+      <w:r>
+        <w:rPr>
+          <w:rFonts w:ascii="Calibri" w:hAnsi="Calibri" w:cs="Arial"/>
+          <w:color w:val="222222"/>
+          <w:sz w:val="27"/>
+          <w:szCs w:val="27"/>
+          <w:lang w:val="en-US"/>
+        </w:rPr>
+        <w:t>/JQuery</w:t>
+      </w:r>
+    </w:p>
+    <w:p>
+      <w:pPr>
+        <w:shd w:val="clear" w:color="auto" w:fill="FFFFFF"/>
+        <w:spacing w:before="100" w:beforeAutospacing="1" w:after="0" w:line="240" w:lineRule="auto"/>
+        <w:rPr>
+          <w:rFonts w:ascii="Arial" w:hAnsi="Arial" w:cs="Arial"/>
+          <w:color w:val="222222"/>
+          <w:sz w:val="19"/>
+          <w:szCs w:val="19"/>
+          <w:lang w:val="en-US"/>
+        </w:rPr>
+      </w:pPr>
+      <w:r>
+        <w:rPr>
+          <w:rFonts w:ascii="Calibri" w:hAnsi="Calibri" w:cs="Arial"/>
+          <w:color w:val="222222"/>
+          <w:sz w:val="27"/>
+          <w:szCs w:val="27"/>
+          <w:lang w:val="en-US"/>
+        </w:rPr>
+        <w:t>Design layout: 3 Column CSS layout with stock photos. Each photo is set with a header that describes different areas of the restaurant that you can work in.</w:t>
+      </w:r>
+    </w:p>
+    <w:p>
+      <w:pPr>
+        <w:shd w:val="clear" w:color="auto" w:fill="FFFFFF"/>
+        <w:spacing w:before="100" w:beforeAutospacing="1" w:after="0" w:line="240" w:lineRule="auto"/>
+        <w:rPr>
+          <w:rFonts w:ascii="Arial" w:hAnsi="Arial" w:cs="Arial"/>
+          <w:color w:val="222222"/>
+          <w:sz w:val="19"/>
+          <w:szCs w:val="19"/>
+          <w:lang w:val="en-US"/>
+        </w:rPr>
+      </w:pPr>
+      <w:r>
+        <w:rPr>
+          <w:rFonts w:ascii="Calibri" w:hAnsi="Calibri" w:cs="Arial"/>
+          <w:color w:val="222222"/>
+          <w:sz w:val="27"/>
+          <w:szCs w:val="27"/>
+          <w:lang w:val="en-US"/>
+        </w:rPr>
+        <w:t>Features: On hover animated drop down menus for each section of the restaurant that's hiring. You can select a potential career position from the menu and then in JQuery writes the position information to the DOM and shows it accordingly.</w:t>
+      </w:r>
+    </w:p>
+    <w:p>
+      <w:pPr>
+        <w:spacing w:after="0" w:line="240" w:lineRule="auto"/>
+        <w:rPr>
+          <w:rFonts w:ascii="Times New Roman" w:eastAsia="Times New Roman" w:hAnsi="Times New Roman" w:cs="Times New Roman"/>
+          <w:sz w:val="24"/>
+          <w:szCs w:val="24"/>
+          <w:lang w:val="en-US"/>
+        </w:rPr>
+      </w:pPr>
+    </w:p>
+    <w:p>
+      <w:pPr>
+        <w:pStyle w:val="Default"/>
+        <w:rPr>
+          <w:rFonts w:ascii="Calibri" w:hAnsi="Calibri" w:cs="Calibri"/>
+          <w:sz w:val="28"/>
+          <w:szCs w:val="22"/>
+        </w:rPr>
+      </w:pPr>
     </w:p>
     <w:p>
       <w:pPr>
@@ -1671,6 +2420,111 @@
         </w:rPr>
         <w:t>Specials:</w:t>
       </w:r>
+      <w:r>
+        <w:rPr>
+          <w:rFonts w:ascii="Calibri" w:hAnsi="Calibri" w:cs="Calibri"/>
+          <w:sz w:val="28"/>
+          <w:szCs w:val="22"/>
+        </w:rPr>
+        <w:t xml:space="preserve"> Matthew Weber</w:t>
+      </w:r>
+    </w:p>
+    <w:p>
+      <w:pPr>
+        <w:pStyle w:val="NormalWeb"/>
+        <w:shd w:val="clear" w:color="auto" w:fill="FFFFFF"/>
+        <w:spacing w:after="0" w:afterAutospacing="0"/>
+        <w:rPr>
+          <w:rFonts w:ascii="Arial" w:hAnsi="Arial" w:cs="Arial"/>
+          <w:color w:val="222222"/>
+          <w:sz w:val="19"/>
+          <w:szCs w:val="19"/>
+        </w:rPr>
+      </w:pPr>
+      <w:r>
+        <w:rPr>
+          <w:rFonts w:ascii="Calibri" w:hAnsi="Calibri" w:cs="Arial"/>
+          <w:color w:val="222222"/>
+          <w:sz w:val="27"/>
+          <w:szCs w:val="27"/>
+        </w:rPr>
+        <w:lastRenderedPageBreak/>
+        <w:t>Technologies used: CSS/HTML/</w:t>
+      </w:r>
+      <w:proofErr w:type="spellStart"/>
+      <w:r>
+        <w:rPr>
+          <w:rFonts w:ascii="Calibri" w:hAnsi="Calibri" w:cs="Arial"/>
+          <w:color w:val="222222"/>
+          <w:sz w:val="27"/>
+          <w:szCs w:val="27"/>
+        </w:rPr>
+        <w:t>Javascript</w:t>
+      </w:r>
+      <w:proofErr w:type="spellEnd"/>
+      <w:r>
+        <w:rPr>
+          <w:rFonts w:ascii="Calibri" w:hAnsi="Calibri" w:cs="Arial"/>
+          <w:color w:val="222222"/>
+          <w:sz w:val="27"/>
+          <w:szCs w:val="27"/>
+        </w:rPr>
+        <w:t>/JQuery.</w:t>
+      </w:r>
+    </w:p>
+    <w:p>
+      <w:pPr>
+        <w:pStyle w:val="NormalWeb"/>
+        <w:shd w:val="clear" w:color="auto" w:fill="FFFFFF"/>
+        <w:spacing w:after="0" w:afterAutospacing="0"/>
+        <w:rPr>
+          <w:rFonts w:ascii="Arial" w:hAnsi="Arial" w:cs="Arial"/>
+          <w:color w:val="222222"/>
+          <w:sz w:val="19"/>
+          <w:szCs w:val="19"/>
+        </w:rPr>
+      </w:pPr>
+      <w:r>
+        <w:rPr>
+          <w:rFonts w:ascii="Calibri" w:hAnsi="Calibri" w:cs="Arial"/>
+          <w:color w:val="222222"/>
+          <w:sz w:val="27"/>
+          <w:szCs w:val="27"/>
+        </w:rPr>
+        <w:t>Design Layout: 3 Boxes (CSS) with description text below. (Arrow left, Center image of food, Arrow right). This page lets you see the daily specials and scroll through them.</w:t>
+      </w:r>
+    </w:p>
+    <w:p>
+      <w:pPr>
+        <w:pStyle w:val="NormalWeb"/>
+        <w:shd w:val="clear" w:color="auto" w:fill="FFFFFF"/>
+        <w:spacing w:after="0" w:afterAutospacing="0"/>
+        <w:rPr>
+          <w:rFonts w:ascii="Arial" w:hAnsi="Arial" w:cs="Arial"/>
+          <w:color w:val="222222"/>
+          <w:sz w:val="19"/>
+          <w:szCs w:val="19"/>
+        </w:rPr>
+      </w:pPr>
+      <w:r>
+        <w:rPr>
+          <w:rFonts w:ascii="Calibri" w:hAnsi="Calibri" w:cs="Arial"/>
+          <w:color w:val="222222"/>
+          <w:sz w:val="27"/>
+          <w:szCs w:val="27"/>
+        </w:rPr>
+        <w:t>Technologies/Features: Page automatically detects date on loading. Displays today's current special. Clicking the arrows cycles through daily specials for the rest of the week.</w:t>
+      </w:r>
+    </w:p>
+    <w:p>
+      <w:pPr>
+        <w:pStyle w:val="Default"/>
+        <w:rPr>
+          <w:rFonts w:ascii="Calibri" w:hAnsi="Calibri" w:cs="Calibri"/>
+          <w:sz w:val="28"/>
+          <w:szCs w:val="22"/>
+        </w:rPr>
+      </w:pPr>
     </w:p>
     <w:p>
       <w:pPr>
@@ -1713,8 +2567,18 @@
           <w:sz w:val="28"/>
           <w:szCs w:val="22"/>
         </w:rPr>
-        <w:t>Diego Moncada</w:t>
-      </w:r>
+        <w:t xml:space="preserve">Diego </w:t>
+      </w:r>
+      <w:proofErr w:type="spellStart"/>
+      <w:r>
+        <w:rPr>
+          <w:rFonts w:ascii="Calibri" w:hAnsi="Calibri" w:cs="Calibri"/>
+          <w:sz w:val="28"/>
+          <w:szCs w:val="22"/>
+        </w:rPr>
+        <w:t>Moncada</w:t>
+      </w:r>
+      <w:proofErr w:type="spellEnd"/>
     </w:p>
     <w:p>
       <w:pPr>
@@ -1747,25 +2611,26 @@
           <w:sz w:val="28"/>
           <w:szCs w:val="22"/>
         </w:rPr>
-        <w:t xml:space="preserve">tic tac toe. The current board is saved in a matrix which updates when the player clicks on a field or when the AI decides a play. All the board is </w:t>
-      </w:r>
-      <w:r>
-        <w:rPr>
-          <w:rFonts w:ascii="Calibri" w:hAnsi="Calibri" w:cs="Calibri"/>
-          <w:sz w:val="28"/>
-          <w:szCs w:val="22"/>
-        </w:rPr>
-        <w:lastRenderedPageBreak/>
-        <w:t>created on the go</w:t>
-      </w:r>
-      <w:r>
-        <w:rPr>
-          <w:rFonts w:ascii="Calibri" w:hAnsi="Calibri" w:cs="Calibri"/>
-          <w:sz w:val="28"/>
-          <w:szCs w:val="22"/>
-        </w:rPr>
-        <w:t xml:space="preserve"> by creating divs</w:t>
-      </w:r>
+        <w:t>tic tac toe. The current board is saved in a matrix which updates when the player clicks on a field or when the AI decides a play. All the board is created on the go</w:t>
+      </w:r>
+      <w:r>
+        <w:rPr>
+          <w:rFonts w:ascii="Calibri" w:hAnsi="Calibri" w:cs="Calibri"/>
+          <w:sz w:val="28"/>
+          <w:szCs w:val="22"/>
+        </w:rPr>
+        <w:t xml:space="preserve"> by creating </w:t>
+      </w:r>
+      <w:proofErr w:type="spellStart"/>
+      <w:r>
+        <w:rPr>
+          <w:rFonts w:ascii="Calibri" w:hAnsi="Calibri" w:cs="Calibri"/>
+          <w:sz w:val="28"/>
+          <w:szCs w:val="22"/>
+        </w:rPr>
+        <w:t>divs</w:t>
+      </w:r>
+      <w:proofErr w:type="spellEnd"/>
       <w:r>
         <w:rPr>
           <w:rFonts w:ascii="Calibri" w:hAnsi="Calibri" w:cs="Calibri"/>
@@ -1854,7 +2719,7 @@
           <w:rPr>
             <w:noProof/>
           </w:rPr>
-          <w:t>1</w:t>
+          <w:t>2</w:t>
         </w:r>
         <w:r>
           <w:rPr>
@@ -2679,6 +3544,23 @@
       </w:tblCellMar>
     </w:tblPr>
   </w:style>
+  <w:style w:type="paragraph" w:styleId="NormalWeb">
+    <w:name w:val="Normal (Web)"/>
+    <w:basedOn w:val="Normal"/>
+    <w:uiPriority w:val="99"/>
+    <w:semiHidden/>
+    <w:unhideWhenUsed/>
+    <w:rsid w:val="006D2418"/>
+    <w:pPr>
+      <w:spacing w:before="100" w:beforeAutospacing="1" w:after="100" w:afterAutospacing="1" w:line="240" w:lineRule="auto"/>
+    </w:pPr>
+    <w:rPr>
+      <w:rFonts w:ascii="Times New Roman" w:hAnsi="Times New Roman" w:cs="Times New Roman"/>
+      <w:sz w:val="24"/>
+      <w:szCs w:val="24"/>
+      <w:lang w:val="en-US"/>
+    </w:rPr>
+  </w:style>
 </w:styles>
 </file>
 

</xml_diff>

<commit_message>
fixed about page typo
</commit_message>
<xml_diff>
--- a/JSCommies-ProjectBrief-2017.docx
+++ b/JSCommies-ProjectBrief-2017.docx
@@ -1379,33 +1379,6 @@
         </w:rPr>
         <w:t xml:space="preserve"> </w:t>
       </w:r>
-      <w:r>
-        <w:rPr>
-          <w:rFonts w:ascii="Calibri" w:hAnsi="Calibri" w:cs="Calibri"/>
-          <w:sz w:val="28"/>
-          <w:szCs w:val="22"/>
-          <w:lang w:val="es-CL"/>
-        </w:rPr>
-        <w:t>Diego</w:t>
-      </w:r>
-      <w:r>
-        <w:rPr>
-          <w:rFonts w:ascii="Calibri" w:hAnsi="Calibri" w:cs="Calibri"/>
-          <w:sz w:val="28"/>
-          <w:szCs w:val="22"/>
-          <w:lang w:val="es-CL"/>
-        </w:rPr>
-        <w:t xml:space="preserve"> </w:t>
-      </w:r>
-      <w:r>
-        <w:rPr>
-          <w:rFonts w:ascii="Calibri" w:hAnsi="Calibri" w:cs="Calibri"/>
-          <w:sz w:val="28"/>
-          <w:szCs w:val="22"/>
-          <w:lang w:val="es-CL"/>
-        </w:rPr>
-        <w:t>Moncada</w:t>
-      </w:r>
     </w:p>
     <w:p>
       <w:pPr>
@@ -1719,8 +1692,6 @@
           <w:szCs w:val="22"/>
         </w:rPr>
       </w:pPr>
-      <w:bookmarkStart w:id="0" w:name="_GoBack"/>
-      <w:bookmarkEnd w:id="0"/>
     </w:p>
     <w:p>
       <w:pPr>
@@ -2728,7 +2699,7 @@
           <w:sz w:val="27"/>
           <w:szCs w:val="27"/>
         </w:rPr>
-        <w:t>/JQuery.</w:t>
+        <w:t>.</w:t>
       </w:r>
     </w:p>
     <w:p>
@@ -2784,6 +2755,8 @@
           <w:szCs w:val="22"/>
         </w:rPr>
       </w:pPr>
+      <w:bookmarkStart w:id="0" w:name="_GoBack"/>
+      <w:bookmarkEnd w:id="0"/>
     </w:p>
     <w:p>
       <w:pPr>
@@ -2994,7 +2967,7 @@
           <w:rPr>
             <w:noProof/>
           </w:rPr>
-          <w:t>2</w:t>
+          <w:t>4</w:t>
         </w:r>
         <w:r>
           <w:rPr>

</xml_diff>